<commit_message>
feat: Add New Version of HW-4
</commit_message>
<xml_diff>
--- a/Fall-2019/HW-4/HW-4.docx
+++ b/Fall-2019/HW-4/HW-4.docx
@@ -4,10 +4,65 @@
   <w:body>
     <w:p>
       <w:pPr>
-        <w:pStyle w:val="ProblemTitle"/>
-        <w:spacing w:before="120" w:after="0"/>
-        <w:ind w:left="0" w:right="-86"/>
-      </w:pPr>
+        <w:rPr>
+          <w:rtl/>
+          <w:lang w:bidi="fa-IR"/>
+        </w:rPr>
+      </w:pPr>
+      <w:r>
+        <w:rPr>
+          <w:rFonts w:hint="cs"/>
+          <w:rtl/>
+        </w:rPr>
+        <w:t xml:space="preserve">تعداد از سوالات برگرفته از وب‌سایت‌های </w:t>
+      </w:r>
+      <w:proofErr w:type="spellStart"/>
+      <w:r>
+        <w:t>LeetCode</w:t>
+      </w:r>
+      <w:proofErr w:type="spellEnd"/>
+      <w:r>
+        <w:rPr>
+          <w:rFonts w:hint="cs"/>
+          <w:rtl/>
+          <w:lang w:bidi="fa-IR"/>
+        </w:rPr>
+        <w:t xml:space="preserve"> و </w:t>
+      </w:r>
+      <w:proofErr w:type="spellStart"/>
+      <w:r>
+        <w:rPr>
+          <w:lang w:bidi="fa-IR"/>
+        </w:rPr>
+        <w:t>CodeForces</w:t>
+      </w:r>
+      <w:proofErr w:type="spellEnd"/>
+      <w:r>
+        <w:rPr>
+          <w:rFonts w:hint="cs"/>
+          <w:rtl/>
+          <w:lang w:bidi="fa-IR"/>
+        </w:rPr>
+        <w:t xml:space="preserve"> </w:t>
+      </w:r>
+      <w:proofErr w:type="spellStart"/>
+      <w:r>
+        <w:rPr>
+          <w:rFonts w:hint="cs"/>
+          <w:rtl/>
+          <w:lang w:bidi="fa-IR"/>
+        </w:rPr>
+        <w:t>می‌باشند</w:t>
+      </w:r>
+      <w:proofErr w:type="spellEnd"/>
+      <w:r>
+        <w:rPr>
+          <w:rFonts w:hint="cs"/>
+          <w:rtl/>
+          <w:lang w:bidi="fa-IR"/>
+        </w:rPr>
+        <w:t>.</w:t>
+      </w:r>
     </w:p>
     <w:p>
       <w:r>
@@ -1034,9 +1089,9 @@
         <mc:AlternateContent>
           <mc:Choice Requires="wpg">
             <w:drawing>
-              <wp:inline distT="0" distB="0" distL="0" distR="0" wp14:anchorId="2870AF22" wp14:editId="6C29FA29">
+              <wp:inline distT="0" distB="0" distL="0" distR="0" wp14:anchorId="2870AF22" wp14:editId="563F56B6">
                 <wp:extent cx="5961380" cy="654685"/>
-                <wp:effectExtent l="0" t="0" r="20320" b="12065"/>
+                <wp:effectExtent l="0" t="0" r="20320" b="21590"/>
                 <wp:docPr id="22" name="Group 22"/>
                 <wp:cNvGraphicFramePr/>
                 <a:graphic xmlns:a="http://schemas.openxmlformats.org/drawingml/2006/main">
@@ -1296,6 +1351,13 @@
         <w:lastRenderedPageBreak/>
         <w:t>سوال ۱</w:t>
       </w:r>
+      <w:r>
+        <w:rPr>
+          <w:rFonts w:hint="cs"/>
+          <w:rtl/>
+        </w:rPr>
+        <w:t xml:space="preserve"> (امتیازی)</w:t>
+      </w:r>
     </w:p>
     <w:p>
       <w:pPr>
@@ -1316,15 +1378,69 @@
           <w:rtl/>
           <w:lang w:bidi="fa-IR"/>
         </w:rPr>
-        <w:t xml:space="preserve"> نقطه روی صفحه‌ی دو بعدی داده شده است.</w:t>
-      </w:r>
-      <w:r>
-        <w:rPr>
-          <w:rFonts w:hint="cs"/>
-          <w:rtl/>
-          <w:lang w:bidi="fa-IR"/>
-        </w:rPr>
-        <w:t xml:space="preserve"> برنامه‌ای بنویسید که بیشترین تعداد نقاطی که روی یک خط راست قرار می‌گیرند را گزارش کند.</w:t>
+        <w:t xml:space="preserve"> نقطه روی </w:t>
+      </w:r>
+      <w:proofErr w:type="spellStart"/>
+      <w:r>
+        <w:rPr>
+          <w:rFonts w:hint="cs"/>
+          <w:rtl/>
+          <w:lang w:bidi="fa-IR"/>
+        </w:rPr>
+        <w:t>صفحه‌ی</w:t>
+      </w:r>
+      <w:proofErr w:type="spellEnd"/>
+      <w:r>
+        <w:rPr>
+          <w:rFonts w:hint="cs"/>
+          <w:rtl/>
+          <w:lang w:bidi="fa-IR"/>
+        </w:rPr>
+        <w:t xml:space="preserve"> دو بعدی داده شده است.</w:t>
+      </w:r>
+      <w:r>
+        <w:rPr>
+          <w:rFonts w:hint="cs"/>
+          <w:rtl/>
+          <w:lang w:bidi="fa-IR"/>
+        </w:rPr>
+        <w:t xml:space="preserve"> </w:t>
+      </w:r>
+      <w:proofErr w:type="spellStart"/>
+      <w:r>
+        <w:rPr>
+          <w:rFonts w:hint="cs"/>
+          <w:rtl/>
+          <w:lang w:bidi="fa-IR"/>
+        </w:rPr>
+        <w:t>برنامه‌ای</w:t>
+      </w:r>
+      <w:proofErr w:type="spellEnd"/>
+      <w:r>
+        <w:rPr>
+          <w:rFonts w:hint="cs"/>
+          <w:rtl/>
+          <w:lang w:bidi="fa-IR"/>
+        </w:rPr>
+        <w:t xml:space="preserve"> بنویسید که بیشترین تعداد نقاطی که روی یک خط راست قرار </w:t>
+      </w:r>
+      <w:proofErr w:type="spellStart"/>
+      <w:r>
+        <w:rPr>
+          <w:rFonts w:hint="cs"/>
+          <w:rtl/>
+          <w:lang w:bidi="fa-IR"/>
+        </w:rPr>
+        <w:t>می‌گیرند</w:t>
+      </w:r>
+      <w:proofErr w:type="spellEnd"/>
+      <w:r>
+        <w:rPr>
+          <w:rFonts w:hint="cs"/>
+          <w:rtl/>
+          <w:lang w:bidi="fa-IR"/>
+        </w:rPr>
+        <w:t xml:space="preserve"> را گزارش کند.</w:t>
       </w:r>
     </w:p>
     <w:p>
@@ -2590,14 +2706,15 @@
     <w:p>
       <w:pPr>
         <w:pStyle w:val="Code"/>
-        <w:numPr>
-          <w:ilvl w:val="0"/>
-          <w:numId w:val="5"/>
-        </w:numPr>
-        <w:rPr>
-          <w:rtl/>
-        </w:rPr>
-      </w:pPr>
+        <w:rPr>
+          <w:rtl/>
+        </w:rPr>
+      </w:pPr>
+      <w:r>
+        <w:t xml:space="preserve">0 </w:t>
+      </w:r>
+      <w:bookmarkStart w:id="0" w:name="_GoBack"/>
+      <w:bookmarkEnd w:id="0"/>
       <w:r>
         <w:t>1  2  3  4  5  6</w:t>
       </w:r>
@@ -2609,48 +2726,6 @@
           <w:lang w:bidi="fa-IR"/>
         </w:rPr>
       </w:pPr>
-      <w:r>
-        <w:rPr>
-          <w:noProof/>
-          <w:rtl/>
-          <w:lang w:bidi="fa-IR"/>
-        </w:rPr>
-        <w:drawing>
-          <wp:inline distT="0" distB="0" distL="0" distR="0" wp14:anchorId="4D3FC6A3" wp14:editId="22B4459D">
-            <wp:extent cx="1447800" cy="545090"/>
-            <wp:effectExtent l="0" t="0" r="0" b="0"/>
-            <wp:docPr id="76" name="Picture 76"/>
-            <wp:cNvGraphicFramePr>
-              <a:graphicFrameLocks xmlns:a="http://schemas.openxmlformats.org/drawingml/2006/main" noChangeAspect="1"/>
-            </wp:cNvGraphicFramePr>
-            <a:graphic xmlns:a="http://schemas.openxmlformats.org/drawingml/2006/main">
-              <a:graphicData uri="http://schemas.openxmlformats.org/drawingml/2006/picture">
-                <pic:pic xmlns:pic="http://schemas.openxmlformats.org/drawingml/2006/picture">
-                  <pic:nvPicPr>
-                    <pic:cNvPr id="1" name=""/>
-                    <pic:cNvPicPr/>
-                  </pic:nvPicPr>
-                  <pic:blipFill>
-                    <a:blip r:embed="rId8"/>
-                    <a:stretch>
-                      <a:fillRect/>
-                    </a:stretch>
-                  </pic:blipFill>
-                  <pic:spPr>
-                    <a:xfrm>
-                      <a:off x="0" y="0"/>
-                      <a:ext cx="1472452" cy="554371"/>
-                    </a:xfrm>
-                    <a:prstGeom prst="rect">
-                      <a:avLst/>
-                    </a:prstGeom>
-                  </pic:spPr>
-                </pic:pic>
-              </a:graphicData>
-            </a:graphic>
-          </wp:inline>
-        </w:drawing>
-      </w:r>
     </w:p>
     <w:p>
       <w:pPr>
@@ -2674,13 +2749,23 @@
           <w:lang w:bidi="fa-IR"/>
         </w:rPr>
       </w:pPr>
-      <w:r>
-        <w:rPr>
-          <w:rFonts w:hint="cs"/>
-          <w:rtl/>
-          <w:lang w:bidi="fa-IR"/>
-        </w:rPr>
-        <w:t xml:space="preserve">ذره‌ای روی </w:t>
+      <w:proofErr w:type="spellStart"/>
+      <w:r>
+        <w:rPr>
+          <w:rFonts w:hint="cs"/>
+          <w:rtl/>
+          <w:lang w:bidi="fa-IR"/>
+        </w:rPr>
+        <w:t>ذره‌ای</w:t>
+      </w:r>
+      <w:proofErr w:type="spellEnd"/>
+      <w:r>
+        <w:rPr>
+          <w:rFonts w:hint="cs"/>
+          <w:rtl/>
+          <w:lang w:bidi="fa-IR"/>
+        </w:rPr>
+        <w:t xml:space="preserve"> روی </w:t>
       </w:r>
       <w:r>
         <w:rPr>
@@ -2758,7 +2843,25 @@
           <w:rtl/>
           <w:lang w:bidi="fa-IR"/>
         </w:rPr>
-        <w:t xml:space="preserve"> می‌کند.</w:t>
+        <w:t xml:space="preserve"> </w:t>
+      </w:r>
+      <w:proofErr w:type="spellStart"/>
+      <w:r>
+        <w:rPr>
+          <w:rFonts w:hint="cs"/>
+          <w:rtl/>
+          <w:lang w:bidi="fa-IR"/>
+        </w:rPr>
+        <w:t>می‌کند</w:t>
+      </w:r>
+      <w:proofErr w:type="spellEnd"/>
+      <w:r>
+        <w:rPr>
+          <w:rFonts w:hint="cs"/>
+          <w:rtl/>
+          <w:lang w:bidi="fa-IR"/>
+        </w:rPr>
+        <w:t>.</w:t>
       </w:r>
       <w:r>
         <w:rPr>
@@ -2847,7 +2950,25 @@
           <w:rtl/>
           <w:lang w:bidi="fa-IR"/>
         </w:rPr>
-        <w:t xml:space="preserve"> گام از حرکت ذره را شبه‌سازی کرده و </w:t>
+        <w:t xml:space="preserve"> گام از حرکت ذره را </w:t>
+      </w:r>
+      <w:proofErr w:type="spellStart"/>
+      <w:r>
+        <w:rPr>
+          <w:rFonts w:hint="cs"/>
+          <w:rtl/>
+          <w:lang w:bidi="fa-IR"/>
+        </w:rPr>
+        <w:t>شبه‌سازی</w:t>
+      </w:r>
+      <w:proofErr w:type="spellEnd"/>
+      <w:r>
+        <w:rPr>
+          <w:rFonts w:hint="cs"/>
+          <w:rtl/>
+          <w:lang w:bidi="fa-IR"/>
+        </w:rPr>
+        <w:t xml:space="preserve"> کرده و </w:t>
       </w:r>
       <w:r>
         <w:rPr>
@@ -2900,7 +3021,25 @@
           <w:rtl/>
           <w:lang w:bidi="fa-IR"/>
         </w:rPr>
-        <w:t xml:space="preserve">راهنمایی:‌ برای شبیه‌سازی حرکت ذره از حلقه و تابع </w:t>
+        <w:t xml:space="preserve">راهنمایی:‌ برای </w:t>
+      </w:r>
+      <w:proofErr w:type="spellStart"/>
+      <w:r>
+        <w:rPr>
+          <w:rFonts w:hint="cs"/>
+          <w:rtl/>
+          <w:lang w:bidi="fa-IR"/>
+        </w:rPr>
+        <w:t>شبیه‌سازی</w:t>
+      </w:r>
+      <w:proofErr w:type="spellEnd"/>
+      <w:r>
+        <w:rPr>
+          <w:rFonts w:hint="cs"/>
+          <w:rtl/>
+          <w:lang w:bidi="fa-IR"/>
+        </w:rPr>
+        <w:t xml:space="preserve"> حرکت ذره از حلقه و تابع </w:t>
       </w:r>
       <w:r>
         <w:rPr>
@@ -4009,7 +4148,25 @@
           <w:rtl/>
           <w:lang w:bidi="fa-IR"/>
         </w:rPr>
-        <w:t xml:space="preserve"> مشخص کند می‌تواند این عدد را به صورت زیر نوشت:</w:t>
+        <w:t xml:space="preserve"> مشخص کند </w:t>
+      </w:r>
+      <w:proofErr w:type="spellStart"/>
+      <w:r>
+        <w:rPr>
+          <w:rFonts w:hint="cs"/>
+          <w:rtl/>
+          <w:lang w:bidi="fa-IR"/>
+        </w:rPr>
+        <w:t>می‌تواند</w:t>
+      </w:r>
+      <w:proofErr w:type="spellEnd"/>
+      <w:r>
+        <w:rPr>
+          <w:rFonts w:hint="cs"/>
+          <w:rtl/>
+          <w:lang w:bidi="fa-IR"/>
+        </w:rPr>
+        <w:t xml:space="preserve"> این عدد را به صورت زیر نوشت:</w:t>
       </w:r>
     </w:p>
     <w:p>
@@ -4136,7 +4293,25 @@
           <w:rtl/>
           <w:lang w:bidi="fa-IR"/>
         </w:rPr>
-        <w:t xml:space="preserve"> اعداد صحیح می‌باشند.</w:t>
+        <w:t xml:space="preserve"> اعداد صحیح </w:t>
+      </w:r>
+      <w:proofErr w:type="spellStart"/>
+      <w:r>
+        <w:rPr>
+          <w:rFonts w:hint="cs"/>
+          <w:rtl/>
+          <w:lang w:bidi="fa-IR"/>
+        </w:rPr>
+        <w:t>می‌باشند</w:t>
+      </w:r>
+      <w:proofErr w:type="spellEnd"/>
+      <w:r>
+        <w:rPr>
+          <w:rFonts w:hint="cs"/>
+          <w:rtl/>
+          <w:lang w:bidi="fa-IR"/>
+        </w:rPr>
+        <w:t>.</w:t>
       </w:r>
     </w:p>
     <w:p>
@@ -4922,48 +5097,6 @@
           <w:lang w:bidi="fa-IR"/>
         </w:rPr>
       </w:pPr>
-      <w:r>
-        <w:rPr>
-          <w:noProof/>
-          <w:rtl/>
-          <w:lang w:bidi="fa-IR"/>
-        </w:rPr>
-        <w:drawing>
-          <wp:inline distT="0" distB="0" distL="0" distR="0" wp14:anchorId="7DE676E4" wp14:editId="0D6C06A3">
-            <wp:extent cx="1447800" cy="545090"/>
-            <wp:effectExtent l="0" t="0" r="0" b="0"/>
-            <wp:docPr id="53" name="Picture 53"/>
-            <wp:cNvGraphicFramePr>
-              <a:graphicFrameLocks xmlns:a="http://schemas.openxmlformats.org/drawingml/2006/main" noChangeAspect="1"/>
-            </wp:cNvGraphicFramePr>
-            <a:graphic xmlns:a="http://schemas.openxmlformats.org/drawingml/2006/main">
-              <a:graphicData uri="http://schemas.openxmlformats.org/drawingml/2006/picture">
-                <pic:pic xmlns:pic="http://schemas.openxmlformats.org/drawingml/2006/picture">
-                  <pic:nvPicPr>
-                    <pic:cNvPr id="1" name=""/>
-                    <pic:cNvPicPr/>
-                  </pic:nvPicPr>
-                  <pic:blipFill>
-                    <a:blip r:embed="rId8"/>
-                    <a:stretch>
-                      <a:fillRect/>
-                    </a:stretch>
-                  </pic:blipFill>
-                  <pic:spPr>
-                    <a:xfrm>
-                      <a:off x="0" y="0"/>
-                      <a:ext cx="1472452" cy="554371"/>
-                    </a:xfrm>
-                    <a:prstGeom prst="rect">
-                      <a:avLst/>
-                    </a:prstGeom>
-                  </pic:spPr>
-                </pic:pic>
-              </a:graphicData>
-            </a:graphic>
-          </wp:inline>
-        </w:drawing>
-      </w:r>
     </w:p>
     <w:p>
       <w:pPr>
@@ -5034,13 +5167,41 @@
         </w:rPr>
         <w:t xml:space="preserve"> </w:t>
       </w:r>
-      <w:r>
-        <w:rPr>
-          <w:rFonts w:hint="cs"/>
-          <w:rtl/>
-          <w:lang w:bidi="fa-IR"/>
-        </w:rPr>
-        <w:t xml:space="preserve">برنامه‌ای بنویسید که با دریافت افراد داخل صف و موجودی اول میز، مشخص کند دست آخر چند نوشابه روی میز می‌مانند و چند نفر </w:t>
+      <w:proofErr w:type="spellStart"/>
+      <w:r>
+        <w:rPr>
+          <w:rFonts w:hint="cs"/>
+          <w:rtl/>
+          <w:lang w:bidi="fa-IR"/>
+        </w:rPr>
+        <w:t>برنامه‌ای</w:t>
+      </w:r>
+      <w:proofErr w:type="spellEnd"/>
+      <w:r>
+        <w:rPr>
+          <w:rFonts w:hint="cs"/>
+          <w:rtl/>
+          <w:lang w:bidi="fa-IR"/>
+        </w:rPr>
+        <w:t xml:space="preserve"> بنویسید که با دریافت افراد داخل صف و موجودی اول میز، مشخص کند دست آخر چند نوشابه روی میز </w:t>
+      </w:r>
+      <w:proofErr w:type="spellStart"/>
+      <w:r>
+        <w:rPr>
+          <w:rFonts w:hint="cs"/>
+          <w:rtl/>
+          <w:lang w:bidi="fa-IR"/>
+        </w:rPr>
+        <w:t>می‌مانند</w:t>
+      </w:r>
+      <w:proofErr w:type="spellEnd"/>
+      <w:r>
+        <w:rPr>
+          <w:rFonts w:hint="cs"/>
+          <w:rtl/>
+          <w:lang w:bidi="fa-IR"/>
+        </w:rPr>
+        <w:t xml:space="preserve"> و چند نفر </w:t>
       </w:r>
       <w:r>
         <w:rPr>
@@ -5058,7 +5219,25 @@
           <w:rtl/>
           <w:lang w:bidi="fa-IR"/>
         </w:rPr>
-        <w:t xml:space="preserve"> کرده به خانه برمی‌گردند.</w:t>
+        <w:t xml:space="preserve"> کرده به خانه </w:t>
+      </w:r>
+      <w:proofErr w:type="spellStart"/>
+      <w:r>
+        <w:rPr>
+          <w:rFonts w:hint="cs"/>
+          <w:rtl/>
+          <w:lang w:bidi="fa-IR"/>
+        </w:rPr>
+        <w:t>برمی‌گردند</w:t>
+      </w:r>
+      <w:proofErr w:type="spellEnd"/>
+      <w:r>
+        <w:rPr>
+          <w:rFonts w:hint="cs"/>
+          <w:rtl/>
+          <w:lang w:bidi="fa-IR"/>
+        </w:rPr>
+        <w:t>.</w:t>
       </w:r>
     </w:p>
     <w:p>
@@ -5075,7 +5254,25 @@
           <w:lang w:bidi="fa-IR"/>
         </w:rPr>
         <w:lastRenderedPageBreak/>
-        <w:t xml:space="preserve">برنامه شما می‌بایست برای هر فرد داخل صف یک خط از ورودی بخواند، این خط شامل یک علامت </w:t>
+        <w:t xml:space="preserve">برنامه شما </w:t>
+      </w:r>
+      <w:proofErr w:type="spellStart"/>
+      <w:r>
+        <w:rPr>
+          <w:rFonts w:hint="cs"/>
+          <w:rtl/>
+          <w:lang w:bidi="fa-IR"/>
+        </w:rPr>
+        <w:t>می‌بایست</w:t>
+      </w:r>
+      <w:proofErr w:type="spellEnd"/>
+      <w:r>
+        <w:rPr>
+          <w:rFonts w:hint="cs"/>
+          <w:rtl/>
+          <w:lang w:bidi="fa-IR"/>
+        </w:rPr>
+        <w:t xml:space="preserve"> برای هر فرد داخل صف یک خط از ورودی بخواند، این خط شامل یک علامت </w:t>
       </w:r>
       <w:r>
         <w:rPr>
@@ -5103,7 +5300,97 @@
           <w:rtl/>
           <w:lang w:bidi="fa-IR"/>
         </w:rPr>
-        <w:t>‌ می‌باشد که نشان می‌دهد این فرد می‌خواهد نوشابه‌هایش را اهدا کند یا می‌خواهد تعدادی نوشابه را از میز بردارد.</w:t>
+        <w:t xml:space="preserve">‌ </w:t>
+      </w:r>
+      <w:proofErr w:type="spellStart"/>
+      <w:r>
+        <w:rPr>
+          <w:rFonts w:hint="cs"/>
+          <w:rtl/>
+          <w:lang w:bidi="fa-IR"/>
+        </w:rPr>
+        <w:t>می‌باشد</w:t>
+      </w:r>
+      <w:proofErr w:type="spellEnd"/>
+      <w:r>
+        <w:rPr>
+          <w:rFonts w:hint="cs"/>
+          <w:rtl/>
+          <w:lang w:bidi="fa-IR"/>
+        </w:rPr>
+        <w:t xml:space="preserve"> که نشان </w:t>
+      </w:r>
+      <w:proofErr w:type="spellStart"/>
+      <w:r>
+        <w:rPr>
+          <w:rFonts w:hint="cs"/>
+          <w:rtl/>
+          <w:lang w:bidi="fa-IR"/>
+        </w:rPr>
+        <w:t>می‌دهد</w:t>
+      </w:r>
+      <w:proofErr w:type="spellEnd"/>
+      <w:r>
+        <w:rPr>
+          <w:rFonts w:hint="cs"/>
+          <w:rtl/>
+          <w:lang w:bidi="fa-IR"/>
+        </w:rPr>
+        <w:t xml:space="preserve"> این فرد </w:t>
+      </w:r>
+      <w:proofErr w:type="spellStart"/>
+      <w:r>
+        <w:rPr>
+          <w:rFonts w:hint="cs"/>
+          <w:rtl/>
+          <w:lang w:bidi="fa-IR"/>
+        </w:rPr>
+        <w:t>می‌خواهد</w:t>
+      </w:r>
+      <w:proofErr w:type="spellEnd"/>
+      <w:r>
+        <w:rPr>
+          <w:rFonts w:hint="cs"/>
+          <w:rtl/>
+          <w:lang w:bidi="fa-IR"/>
+        </w:rPr>
+        <w:t xml:space="preserve"> </w:t>
+      </w:r>
+      <w:proofErr w:type="spellStart"/>
+      <w:r>
+        <w:rPr>
+          <w:rFonts w:hint="cs"/>
+          <w:rtl/>
+          <w:lang w:bidi="fa-IR"/>
+        </w:rPr>
+        <w:t>نوشابه‌هایش</w:t>
+      </w:r>
+      <w:proofErr w:type="spellEnd"/>
+      <w:r>
+        <w:rPr>
+          <w:rFonts w:hint="cs"/>
+          <w:rtl/>
+          <w:lang w:bidi="fa-IR"/>
+        </w:rPr>
+        <w:t xml:space="preserve"> را اهدا کند یا </w:t>
+      </w:r>
+      <w:proofErr w:type="spellStart"/>
+      <w:r>
+        <w:rPr>
+          <w:rFonts w:hint="cs"/>
+          <w:rtl/>
+          <w:lang w:bidi="fa-IR"/>
+        </w:rPr>
+        <w:t>می‌خواهد</w:t>
+      </w:r>
+      <w:proofErr w:type="spellEnd"/>
+      <w:r>
+        <w:rPr>
+          <w:rFonts w:hint="cs"/>
+          <w:rtl/>
+          <w:lang w:bidi="fa-IR"/>
+        </w:rPr>
+        <w:t xml:space="preserve"> تعدادی نوشابه را از میز بردارد.</w:t>
       </w:r>
     </w:p>
     <w:p>
@@ -6355,48 +6642,6 @@
         <w:pStyle w:val="ProblemTitle"/>
         <w:bidi w:val="0"/>
       </w:pPr>
-      <w:r>
-        <w:rPr>
-          <w:rFonts w:cs="B Nazanin"/>
-          <w:noProof/>
-          <w:rtl/>
-        </w:rPr>
-        <w:drawing>
-          <wp:inline distT="0" distB="0" distL="0" distR="0" wp14:anchorId="572BB89D" wp14:editId="43563F8B">
-            <wp:extent cx="2857500" cy="619125"/>
-            <wp:effectExtent l="0" t="0" r="0" b="9525"/>
-            <wp:docPr id="40" name="Picture 40"/>
-            <wp:cNvGraphicFramePr>
-              <a:graphicFrameLocks xmlns:a="http://schemas.openxmlformats.org/drawingml/2006/main" noChangeAspect="1"/>
-            </wp:cNvGraphicFramePr>
-            <a:graphic xmlns:a="http://schemas.openxmlformats.org/drawingml/2006/main">
-              <a:graphicData uri="http://schemas.openxmlformats.org/drawingml/2006/picture">
-                <pic:pic xmlns:pic="http://schemas.openxmlformats.org/drawingml/2006/picture">
-                  <pic:nvPicPr>
-                    <pic:cNvPr id="1" name=""/>
-                    <pic:cNvPicPr/>
-                  </pic:nvPicPr>
-                  <pic:blipFill>
-                    <a:blip r:embed="rId9"/>
-                    <a:stretch>
-                      <a:fillRect/>
-                    </a:stretch>
-                  </pic:blipFill>
-                  <pic:spPr>
-                    <a:xfrm>
-                      <a:off x="0" y="0"/>
-                      <a:ext cx="2857500" cy="619125"/>
-                    </a:xfrm>
-                    <a:prstGeom prst="rect">
-                      <a:avLst/>
-                    </a:prstGeom>
-                  </pic:spPr>
-                </pic:pic>
-              </a:graphicData>
-            </a:graphic>
-          </wp:inline>
-        </w:drawing>
-      </w:r>
     </w:p>
     <w:p>
       <w:pPr>
@@ -6435,15 +6680,195 @@
           <w:rtl/>
           <w:lang w:bidi="fa-IR"/>
         </w:rPr>
-        <w:t>سپهر و دوستانش به مسافرت رفته‌اند. در این مسافرت آن‌ها می‌خواهند از کنار پرچین باغی که میوه‌های آن را خورده‌اند عبور کنند. ارتفاع پرچین مشخص است و قد این گروه از افراد نیز مشخص است. هر کس که قدش بلندتر از پرچین باشد می‌بایست خم شود تا قدش نصف شود. آن‌ها می‌خواهند در طول یک صف از کنار پرچین رد شوند. هر کس در صف یک واحد جا می‌گیرد و در صورتی که خم شده باشد ۲ واحد جا را اشغال خواهد کرد.</w:t>
-      </w:r>
-      <w:r>
-        <w:rPr>
-          <w:rFonts w:hint="cs"/>
-          <w:rtl/>
-          <w:lang w:bidi="fa-IR"/>
-        </w:rPr>
-        <w:t xml:space="preserve"> برنامه‌ای بنویسید که با دریافت قد سپهر و دوستانش کوتاهترین طول صف ممکن را محاسبه و چاپ نماید.</w:t>
+        <w:t xml:space="preserve">سپهر و دوستانش به مسافرت </w:t>
+      </w:r>
+      <w:proofErr w:type="spellStart"/>
+      <w:r>
+        <w:rPr>
+          <w:rFonts w:hint="cs"/>
+          <w:rtl/>
+          <w:lang w:bidi="fa-IR"/>
+        </w:rPr>
+        <w:t>رفته‌اند</w:t>
+      </w:r>
+      <w:proofErr w:type="spellEnd"/>
+      <w:r>
+        <w:rPr>
+          <w:rFonts w:hint="cs"/>
+          <w:rtl/>
+          <w:lang w:bidi="fa-IR"/>
+        </w:rPr>
+        <w:t xml:space="preserve">. در این مسافرت </w:t>
+      </w:r>
+      <w:proofErr w:type="spellStart"/>
+      <w:r>
+        <w:rPr>
+          <w:rFonts w:hint="cs"/>
+          <w:rtl/>
+          <w:lang w:bidi="fa-IR"/>
+        </w:rPr>
+        <w:t>آن‌ها</w:t>
+      </w:r>
+      <w:proofErr w:type="spellEnd"/>
+      <w:r>
+        <w:rPr>
+          <w:rFonts w:hint="cs"/>
+          <w:rtl/>
+          <w:lang w:bidi="fa-IR"/>
+        </w:rPr>
+        <w:t xml:space="preserve"> </w:t>
+      </w:r>
+      <w:proofErr w:type="spellStart"/>
+      <w:r>
+        <w:rPr>
+          <w:rFonts w:hint="cs"/>
+          <w:rtl/>
+          <w:lang w:bidi="fa-IR"/>
+        </w:rPr>
+        <w:t>می‌خواهند</w:t>
+      </w:r>
+      <w:proofErr w:type="spellEnd"/>
+      <w:r>
+        <w:rPr>
+          <w:rFonts w:hint="cs"/>
+          <w:rtl/>
+          <w:lang w:bidi="fa-IR"/>
+        </w:rPr>
+        <w:t xml:space="preserve"> از کنار پرچین باغی که </w:t>
+      </w:r>
+      <w:proofErr w:type="spellStart"/>
+      <w:r>
+        <w:rPr>
+          <w:rFonts w:hint="cs"/>
+          <w:rtl/>
+          <w:lang w:bidi="fa-IR"/>
+        </w:rPr>
+        <w:t>میوه‌های</w:t>
+      </w:r>
+      <w:proofErr w:type="spellEnd"/>
+      <w:r>
+        <w:rPr>
+          <w:rFonts w:hint="cs"/>
+          <w:rtl/>
+          <w:lang w:bidi="fa-IR"/>
+        </w:rPr>
+        <w:t xml:space="preserve"> آن را </w:t>
+      </w:r>
+      <w:proofErr w:type="spellStart"/>
+      <w:r>
+        <w:rPr>
+          <w:rFonts w:hint="cs"/>
+          <w:rtl/>
+          <w:lang w:bidi="fa-IR"/>
+        </w:rPr>
+        <w:t>خورده‌اند</w:t>
+      </w:r>
+      <w:proofErr w:type="spellEnd"/>
+      <w:r>
+        <w:rPr>
+          <w:rFonts w:hint="cs"/>
+          <w:rtl/>
+          <w:lang w:bidi="fa-IR"/>
+        </w:rPr>
+        <w:t xml:space="preserve"> عبور کنند. ارتفاع پرچین مشخص است و قد این گروه از افراد نیز مشخص است. هر کس که قدش بلندتر از پرچین باشد </w:t>
+      </w:r>
+      <w:proofErr w:type="spellStart"/>
+      <w:r>
+        <w:rPr>
+          <w:rFonts w:hint="cs"/>
+          <w:rtl/>
+          <w:lang w:bidi="fa-IR"/>
+        </w:rPr>
+        <w:t>می‌بایست</w:t>
+      </w:r>
+      <w:proofErr w:type="spellEnd"/>
+      <w:r>
+        <w:rPr>
+          <w:rFonts w:hint="cs"/>
+          <w:rtl/>
+          <w:lang w:bidi="fa-IR"/>
+        </w:rPr>
+        <w:t xml:space="preserve"> خم شود تا قدش نصف شود. </w:t>
+      </w:r>
+      <w:proofErr w:type="spellStart"/>
+      <w:r>
+        <w:rPr>
+          <w:rFonts w:hint="cs"/>
+          <w:rtl/>
+          <w:lang w:bidi="fa-IR"/>
+        </w:rPr>
+        <w:t>آن‌ها</w:t>
+      </w:r>
+      <w:proofErr w:type="spellEnd"/>
+      <w:r>
+        <w:rPr>
+          <w:rFonts w:hint="cs"/>
+          <w:rtl/>
+          <w:lang w:bidi="fa-IR"/>
+        </w:rPr>
+        <w:t xml:space="preserve"> </w:t>
+      </w:r>
+      <w:proofErr w:type="spellStart"/>
+      <w:r>
+        <w:rPr>
+          <w:rFonts w:hint="cs"/>
+          <w:rtl/>
+          <w:lang w:bidi="fa-IR"/>
+        </w:rPr>
+        <w:t>می‌خواهند</w:t>
+      </w:r>
+      <w:proofErr w:type="spellEnd"/>
+      <w:r>
+        <w:rPr>
+          <w:rFonts w:hint="cs"/>
+          <w:rtl/>
+          <w:lang w:bidi="fa-IR"/>
+        </w:rPr>
+        <w:t xml:space="preserve"> در طول یک صف از کنار پرچین رد شوند. هر کس در صف یک واحد جا </w:t>
+      </w:r>
+      <w:proofErr w:type="spellStart"/>
+      <w:r>
+        <w:rPr>
+          <w:rFonts w:hint="cs"/>
+          <w:rtl/>
+          <w:lang w:bidi="fa-IR"/>
+        </w:rPr>
+        <w:t>می‌گیرد</w:t>
+      </w:r>
+      <w:proofErr w:type="spellEnd"/>
+      <w:r>
+        <w:rPr>
+          <w:rFonts w:hint="cs"/>
+          <w:rtl/>
+          <w:lang w:bidi="fa-IR"/>
+        </w:rPr>
+        <w:t xml:space="preserve"> و در صورتی که خم شده باشد ۲ واحد جا را اشغال خواهد کرد.</w:t>
+      </w:r>
+      <w:r>
+        <w:rPr>
+          <w:rFonts w:hint="cs"/>
+          <w:rtl/>
+          <w:lang w:bidi="fa-IR"/>
+        </w:rPr>
+        <w:t xml:space="preserve"> </w:t>
+      </w:r>
+      <w:proofErr w:type="spellStart"/>
+      <w:r>
+        <w:rPr>
+          <w:rFonts w:hint="cs"/>
+          <w:rtl/>
+          <w:lang w:bidi="fa-IR"/>
+        </w:rPr>
+        <w:t>برنامه‌ای</w:t>
+      </w:r>
+      <w:proofErr w:type="spellEnd"/>
+      <w:r>
+        <w:rPr>
+          <w:rFonts w:hint="cs"/>
+          <w:rtl/>
+          <w:lang w:bidi="fa-IR"/>
+        </w:rPr>
+        <w:t xml:space="preserve"> بنویسید که با دریافت قد سپهر و دوستانش کوتاهترین طول صف ممکن را محاسبه و چاپ نماید.</w:t>
       </w:r>
     </w:p>
     <w:p>
@@ -7792,7 +8217,61 @@
           <w:lang w:bidi="fa-IR"/>
         </w:rPr>
         <w:lastRenderedPageBreak/>
-        <w:t>در این مثال این گروه از ۶ نفر تشکیل شده است و ارتفاع پرچین ۵ بوده است. با توجه به قدهایی که برای افراد مشخص شده است همه‌ی افراد به جز نفری که قدش برابر با ۵ است می‌بایست خم شوند پس داریم:</w:t>
+        <w:t xml:space="preserve">در این مثال این گروه از ۶ نفر تشکیل شده است و ارتفاع پرچین ۵ بوده است. با توجه به </w:t>
+      </w:r>
+      <w:proofErr w:type="spellStart"/>
+      <w:r>
+        <w:rPr>
+          <w:rFonts w:hint="cs"/>
+          <w:rtl/>
+          <w:lang w:bidi="fa-IR"/>
+        </w:rPr>
+        <w:t>قدهایی</w:t>
+      </w:r>
+      <w:proofErr w:type="spellEnd"/>
+      <w:r>
+        <w:rPr>
+          <w:rFonts w:hint="cs"/>
+          <w:rtl/>
+          <w:lang w:bidi="fa-IR"/>
+        </w:rPr>
+        <w:t xml:space="preserve"> که برای افراد مشخص شده است </w:t>
+      </w:r>
+      <w:proofErr w:type="spellStart"/>
+      <w:r>
+        <w:rPr>
+          <w:rFonts w:hint="cs"/>
+          <w:rtl/>
+          <w:lang w:bidi="fa-IR"/>
+        </w:rPr>
+        <w:t>همه‌ی</w:t>
+      </w:r>
+      <w:proofErr w:type="spellEnd"/>
+      <w:r>
+        <w:rPr>
+          <w:rFonts w:hint="cs"/>
+          <w:rtl/>
+          <w:lang w:bidi="fa-IR"/>
+        </w:rPr>
+        <w:t xml:space="preserve"> افراد به جز نفری که قدش برابر با ۵ است </w:t>
+      </w:r>
+      <w:proofErr w:type="spellStart"/>
+      <w:r>
+        <w:rPr>
+          <w:rFonts w:hint="cs"/>
+          <w:rtl/>
+          <w:lang w:bidi="fa-IR"/>
+        </w:rPr>
+        <w:t>می‌بایست</w:t>
+      </w:r>
+      <w:proofErr w:type="spellEnd"/>
+      <w:r>
+        <w:rPr>
+          <w:rFonts w:hint="cs"/>
+          <w:rtl/>
+          <w:lang w:bidi="fa-IR"/>
+        </w:rPr>
+        <w:t xml:space="preserve"> خم شوند پس داریم:</w:t>
       </w:r>
     </w:p>
     <w:p>
@@ -7817,48 +8296,6 @@
       <w:pPr>
         <w:bidi w:val="0"/>
       </w:pPr>
-      <w:r>
-        <w:rPr>
-          <w:noProof/>
-          <w:rtl/>
-          <w:lang w:bidi="fa-IR"/>
-        </w:rPr>
-        <w:drawing>
-          <wp:inline distT="0" distB="0" distL="0" distR="0" wp14:anchorId="084AC341" wp14:editId="37314D7C">
-            <wp:extent cx="2857500" cy="619125"/>
-            <wp:effectExtent l="0" t="0" r="0" b="9525"/>
-            <wp:docPr id="68" name="Picture 68"/>
-            <wp:cNvGraphicFramePr>
-              <a:graphicFrameLocks xmlns:a="http://schemas.openxmlformats.org/drawingml/2006/main" noChangeAspect="1"/>
-            </wp:cNvGraphicFramePr>
-            <a:graphic xmlns:a="http://schemas.openxmlformats.org/drawingml/2006/main">
-              <a:graphicData uri="http://schemas.openxmlformats.org/drawingml/2006/picture">
-                <pic:pic xmlns:pic="http://schemas.openxmlformats.org/drawingml/2006/picture">
-                  <pic:nvPicPr>
-                    <pic:cNvPr id="1" name=""/>
-                    <pic:cNvPicPr/>
-                  </pic:nvPicPr>
-                  <pic:blipFill>
-                    <a:blip r:embed="rId9"/>
-                    <a:stretch>
-                      <a:fillRect/>
-                    </a:stretch>
-                  </pic:blipFill>
-                  <pic:spPr>
-                    <a:xfrm>
-                      <a:off x="0" y="0"/>
-                      <a:ext cx="2857500" cy="619125"/>
-                    </a:xfrm>
-                    <a:prstGeom prst="rect">
-                      <a:avLst/>
-                    </a:prstGeom>
-                  </pic:spPr>
-                </pic:pic>
-              </a:graphicData>
-            </a:graphic>
-          </wp:inline>
-        </w:drawing>
-      </w:r>
     </w:p>
     <w:p>
       <w:pPr>
@@ -9415,6 +9852,8 @@
     </w:p>
     <w:p/>
     <w:p/>
+    <w:p/>
+    <w:p/>
     <w:p>
       <w:pPr>
         <w:pStyle w:val="ProblemTitle"/>
@@ -9461,7 +9900,61 @@
           <w:rtl/>
           <w:lang w:bidi="fa-IR"/>
         </w:rPr>
-        <w:t xml:space="preserve"> تعداد رقم‌های یک که در عددهای صحیح نامنفی کوچکتر یا مساوی </w:t>
+        <w:t xml:space="preserve"> تعداد </w:t>
+      </w:r>
+      <w:proofErr w:type="spellStart"/>
+      <w:r>
+        <w:rPr>
+          <w:rFonts w:hint="cs"/>
+          <w:rtl/>
+          <w:lang w:bidi="fa-IR"/>
+        </w:rPr>
+        <w:t>رقم‌های</w:t>
+      </w:r>
+      <w:proofErr w:type="spellEnd"/>
+      <w:r>
+        <w:rPr>
+          <w:rFonts w:hint="cs"/>
+          <w:rtl/>
+          <w:lang w:bidi="fa-IR"/>
+        </w:rPr>
+        <w:t xml:space="preserve"> یک که در </w:t>
+      </w:r>
+      <w:proofErr w:type="spellStart"/>
+      <w:r>
+        <w:rPr>
+          <w:rFonts w:hint="cs"/>
+          <w:rtl/>
+          <w:lang w:bidi="fa-IR"/>
+        </w:rPr>
+        <w:t>عددهای</w:t>
+      </w:r>
+      <w:proofErr w:type="spellEnd"/>
+      <w:r>
+        <w:rPr>
+          <w:rFonts w:hint="cs"/>
+          <w:rtl/>
+          <w:lang w:bidi="fa-IR"/>
+        </w:rPr>
+        <w:t xml:space="preserve"> صحیح </w:t>
+      </w:r>
+      <w:proofErr w:type="spellStart"/>
+      <w:r>
+        <w:rPr>
+          <w:rFonts w:hint="cs"/>
+          <w:rtl/>
+          <w:lang w:bidi="fa-IR"/>
+        </w:rPr>
+        <w:t>نامنفی</w:t>
+      </w:r>
+      <w:proofErr w:type="spellEnd"/>
+      <w:r>
+        <w:rPr>
+          <w:rFonts w:hint="cs"/>
+          <w:rtl/>
+          <w:lang w:bidi="fa-IR"/>
+        </w:rPr>
+        <w:t xml:space="preserve"> کوچکتر یا مساوی </w:t>
       </w:r>
       <w:r>
         <w:rPr>
@@ -9475,7 +9968,25 @@
           <w:rtl/>
           <w:lang w:bidi="fa-IR"/>
         </w:rPr>
-        <w:t xml:space="preserve"> دیده می‌شوند را شمرده و چاپ کند.</w:t>
+        <w:t xml:space="preserve"> دیده </w:t>
+      </w:r>
+      <w:proofErr w:type="spellStart"/>
+      <w:r>
+        <w:rPr>
+          <w:rFonts w:hint="cs"/>
+          <w:rtl/>
+          <w:lang w:bidi="fa-IR"/>
+        </w:rPr>
+        <w:t>می‌شوند</w:t>
+      </w:r>
+      <w:proofErr w:type="spellEnd"/>
+      <w:r>
+        <w:rPr>
+          <w:rFonts w:hint="cs"/>
+          <w:rtl/>
+          <w:lang w:bidi="fa-IR"/>
+        </w:rPr>
+        <w:t xml:space="preserve"> را شمرده و چاپ کند.</w:t>
       </w:r>
     </w:p>
     <w:p>
@@ -9877,7 +10388,43 @@
           <w:rtl/>
           <w:lang w:bidi="fa-IR"/>
         </w:rPr>
-        <w:t>رقم ۱ در عددهای صحیح و نامنفی زیر که از ۱۳ کوچکتر یا مساوی هستند وجود دارد:</w:t>
+        <w:t xml:space="preserve">رقم ۱ در </w:t>
+      </w:r>
+      <w:proofErr w:type="spellStart"/>
+      <w:r>
+        <w:rPr>
+          <w:rFonts w:hint="cs"/>
+          <w:rtl/>
+          <w:lang w:bidi="fa-IR"/>
+        </w:rPr>
+        <w:t>عددهای</w:t>
+      </w:r>
+      <w:proofErr w:type="spellEnd"/>
+      <w:r>
+        <w:rPr>
+          <w:rFonts w:hint="cs"/>
+          <w:rtl/>
+          <w:lang w:bidi="fa-IR"/>
+        </w:rPr>
+        <w:t xml:space="preserve"> صحیح و </w:t>
+      </w:r>
+      <w:proofErr w:type="spellStart"/>
+      <w:r>
+        <w:rPr>
+          <w:rFonts w:hint="cs"/>
+          <w:rtl/>
+          <w:lang w:bidi="fa-IR"/>
+        </w:rPr>
+        <w:t>نامنفی</w:t>
+      </w:r>
+      <w:proofErr w:type="spellEnd"/>
+      <w:r>
+        <w:rPr>
+          <w:rFonts w:hint="cs"/>
+          <w:rtl/>
+          <w:lang w:bidi="fa-IR"/>
+        </w:rPr>
+        <w:t xml:space="preserve"> زیر که از ۱۳ کوچکتر یا مساوی هستند وجود دارد:</w:t>
       </w:r>
     </w:p>
     <w:p>
@@ -9897,21 +10444,36 @@
     <w:p>
       <w:pPr>
         <w:rPr>
-          <w:rFonts w:hint="cs"/>
-          <w:rtl/>
-          <w:lang w:bidi="fa-IR"/>
-        </w:rPr>
-      </w:pPr>
-      <w:r>
-        <w:rPr>
-          <w:rFonts w:hint="cs"/>
-          <w:rtl/>
-          <w:lang w:bidi="fa-IR"/>
-        </w:rPr>
-        <w:t>که باعث می‌شود تعداد ۱ها برابر با ۶ گزارش شود.</w:t>
-      </w:r>
-      <w:bookmarkStart w:id="0" w:name="_GoBack"/>
-      <w:bookmarkEnd w:id="0"/>
+          <w:rtl/>
+          <w:lang w:bidi="fa-IR"/>
+        </w:rPr>
+      </w:pPr>
+      <w:r>
+        <w:rPr>
+          <w:rFonts w:hint="cs"/>
+          <w:rtl/>
+          <w:lang w:bidi="fa-IR"/>
+        </w:rPr>
+        <w:t xml:space="preserve">که باعث </w:t>
+      </w:r>
+      <w:proofErr w:type="spellStart"/>
+      <w:r>
+        <w:rPr>
+          <w:rFonts w:hint="cs"/>
+          <w:rtl/>
+          <w:lang w:bidi="fa-IR"/>
+        </w:rPr>
+        <w:t>می‌شود</w:t>
+      </w:r>
+      <w:proofErr w:type="spellEnd"/>
+      <w:r>
+        <w:rPr>
+          <w:rFonts w:hint="cs"/>
+          <w:rtl/>
+          <w:lang w:bidi="fa-IR"/>
+        </w:rPr>
+        <w:t xml:space="preserve"> تعداد ۱ها برابر با ۶ گزارش شود.</w:t>
+      </w:r>
     </w:p>
     <w:p>
       <w:pPr>
@@ -9921,54 +10483,12 @@
           <w:lang w:bidi="fa-IR"/>
         </w:rPr>
       </w:pPr>
-      <w:r>
-        <w:rPr>
-          <w:noProof/>
-          <w:rtl/>
-          <w:lang w:bidi="fa-IR"/>
-        </w:rPr>
-        <w:drawing>
-          <wp:inline distT="0" distB="0" distL="0" distR="0" wp14:anchorId="7BBCD4BD" wp14:editId="163A542B">
-            <wp:extent cx="1447800" cy="545090"/>
-            <wp:effectExtent l="0" t="0" r="0" b="0"/>
-            <wp:docPr id="75" name="Picture 75"/>
-            <wp:cNvGraphicFramePr>
-              <a:graphicFrameLocks xmlns:a="http://schemas.openxmlformats.org/drawingml/2006/main" noChangeAspect="1"/>
-            </wp:cNvGraphicFramePr>
-            <a:graphic xmlns:a="http://schemas.openxmlformats.org/drawingml/2006/main">
-              <a:graphicData uri="http://schemas.openxmlformats.org/drawingml/2006/picture">
-                <pic:pic xmlns:pic="http://schemas.openxmlformats.org/drawingml/2006/picture">
-                  <pic:nvPicPr>
-                    <pic:cNvPr id="1" name=""/>
-                    <pic:cNvPicPr/>
-                  </pic:nvPicPr>
-                  <pic:blipFill>
-                    <a:blip r:embed="rId8"/>
-                    <a:stretch>
-                      <a:fillRect/>
-                    </a:stretch>
-                  </pic:blipFill>
-                  <pic:spPr>
-                    <a:xfrm>
-                      <a:off x="0" y="0"/>
-                      <a:ext cx="1472452" cy="554371"/>
-                    </a:xfrm>
-                    <a:prstGeom prst="rect">
-                      <a:avLst/>
-                    </a:prstGeom>
-                  </pic:spPr>
-                </pic:pic>
-              </a:graphicData>
-            </a:graphic>
-          </wp:inline>
-        </w:drawing>
-      </w:r>
     </w:p>
     <w:sectPr>
-      <w:headerReference w:type="default" r:id="rId10"/>
-      <w:footerReference w:type="default" r:id="rId11"/>
-      <w:headerReference w:type="first" r:id="rId12"/>
-      <w:footerReference w:type="first" r:id="rId13"/>
+      <w:headerReference w:type="default" r:id="rId8"/>
+      <w:footerReference w:type="default" r:id="rId9"/>
+      <w:headerReference w:type="first" r:id="rId10"/>
+      <w:footerReference w:type="first" r:id="rId11"/>
       <w:pgSz w:w="12240" w:h="15840"/>
       <w:pgMar w:top="1440" w:right="1440" w:bottom="1440" w:left="1440" w:header="720" w:footer="720" w:gutter="0"/>
       <w:pgBorders w:offsetFrom="page">
@@ -10427,7 +10947,17 @@
         <w:szCs w:val="24"/>
         <w:rtl/>
       </w:rPr>
-      <w:t xml:space="preserve"> مبانی کامپیوتر و برنامه</w:t>
+      <w:t xml:space="preserve"> مبانی کامپیوتر و </w:t>
+    </w:r>
+    <w:proofErr w:type="spellStart"/>
+    <w:r>
+      <w:rPr>
+        <w:color w:val="404040" w:themeColor="text1" w:themeTint="BF"/>
+        <w:sz w:val="24"/>
+        <w:szCs w:val="24"/>
+        <w:rtl/>
+      </w:rPr>
+      <w:t>برنامه</w:t>
     </w:r>
     <w:r>
       <w:rPr>
@@ -10450,6 +10980,7 @@
       </w:rPr>
       <w:t>ی</w:t>
     </w:r>
+    <w:proofErr w:type="spellEnd"/>
     <w:r>
       <w:rPr>
         <w:smallCaps/>
@@ -10645,7 +11176,14 @@
             <w:rPr>
               <w:rtl/>
             </w:rPr>
-            <w:t xml:space="preserve"> مبانی کامپیوتر و برنامه</w:t>
+            <w:t xml:space="preserve"> مبانی کامپیوتر و </w:t>
+          </w:r>
+          <w:proofErr w:type="spellStart"/>
+          <w:r>
+            <w:rPr>
+              <w:rtl/>
+            </w:rPr>
+            <w:t>برنامه</w:t>
           </w:r>
           <w:r>
             <w:rPr>
@@ -10654,6 +11192,7 @@
             </w:rPr>
             <w:t>نویسی</w:t>
           </w:r>
+          <w:proofErr w:type="spellEnd"/>
         </w:p>
         <w:p>
           <w:pPr>
@@ -12592,7 +13131,7 @@
 </file>
 
 <file path=customXml/itemProps1.xml><?xml version="1.0" encoding="utf-8"?>
-<ds:datastoreItem xmlns:ds="http://schemas.openxmlformats.org/officeDocument/2006/customXml" ds:itemID="{FA8015E1-B944-4BB6-9CC8-DA1486BE8B82}">
+<ds:datastoreItem xmlns:ds="http://schemas.openxmlformats.org/officeDocument/2006/customXml" ds:itemID="{25ED6B77-33B2-4F1C-B9B6-7DAA02E91046}">
   <ds:schemaRefs>
     <ds:schemaRef ds:uri="http://schemas.openxmlformats.org/officeDocument/2006/bibliography"/>
   </ds:schemaRefs>

</xml_diff>